<commit_message>
proposal updated + analysis file addded
</commit_message>
<xml_diff>
--- a/Project_Proposal/Project 4 Proposal - Group 6.docx
+++ b/Project_Proposal/Project 4 Proposal - Group 6.docx
@@ -115,6 +115,38 @@
         </w:rPr>
         <w:t>Creating Supply Chain Efficiencies</w:t>
       </w:r>
+      <w:r>
+        <w:rPr>
+          <w:rFonts w:ascii="Arial" w:hAnsi="Arial" w:cs="Arial"/>
+          <w:b/>
+          <w:bCs/>
+          <w:sz w:val="36"/>
+          <w:szCs w:val="36"/>
+        </w:rPr>
+        <w:t xml:space="preserve">: </w:t>
+      </w:r>
+    </w:p>
+    <w:p>
+      <w:pPr>
+        <w:jc w:val="center"/>
+        <w:rPr>
+          <w:rFonts w:ascii="Arial" w:hAnsi="Arial" w:cs="Arial"/>
+          <w:b/>
+          <w:bCs/>
+          <w:sz w:val="36"/>
+          <w:szCs w:val="36"/>
+        </w:rPr>
+      </w:pPr>
+      <w:r>
+        <w:rPr>
+          <w:rFonts w:ascii="Arial" w:hAnsi="Arial" w:cs="Arial"/>
+          <w:b/>
+          <w:bCs/>
+          <w:sz w:val="36"/>
+          <w:szCs w:val="36"/>
+        </w:rPr>
+        <w:t>Assisting Warehouse Ordering by Predicting Sales</w:t>
+      </w:r>
     </w:p>
     <w:p>
       <w:pPr>
@@ -402,30 +434,259 @@
         </w:rPr>
         <w:t xml:space="preserve"> </w:t>
       </w:r>
-      <w:r>
-        <w:rPr>
-          <w:rFonts w:ascii="Arial" w:hAnsi="Arial" w:cs="Arial"/>
-          <w:sz w:val="24"/>
-          <w:szCs w:val="24"/>
-        </w:rPr>
-        <w:t>We also intend to factor in the space taken by products in the warehouse based on their dimensions and their profitability to optimize the ordering process.</w:t>
-      </w:r>
-    </w:p>
-    <w:p>
-      <w:pPr>
-        <w:rPr>
-          <w:rFonts w:ascii="Arial" w:hAnsi="Arial" w:cs="Arial"/>
-          <w:sz w:val="24"/>
-          <w:szCs w:val="24"/>
-        </w:rPr>
-      </w:pPr>
-      <w:r>
-        <w:rPr>
-          <w:rFonts w:ascii="Arial" w:hAnsi="Arial" w:cs="Arial"/>
-          <w:sz w:val="24"/>
-          <w:szCs w:val="24"/>
-        </w:rPr>
-        <w:t>The project objective will be achieved by identifying target and feature variables, creating clusters and performing regression, if needed, to create and optimize machine and deep learning models. This will, in turn, assist in making predictions for the optimal product mix to be ordered to achieve the highest profitability.</w:t>
+    </w:p>
+    <w:p>
+      <w:pPr>
+        <w:rPr>
+          <w:rFonts w:ascii="Arial" w:hAnsi="Arial" w:cs="Arial"/>
+          <w:sz w:val="24"/>
+          <w:szCs w:val="24"/>
+        </w:rPr>
+      </w:pPr>
+      <w:r>
+        <w:rPr>
+          <w:rFonts w:ascii="Arial" w:hAnsi="Arial" w:cs="Arial"/>
+          <w:sz w:val="24"/>
+          <w:szCs w:val="24"/>
+        </w:rPr>
+        <w:t xml:space="preserve">The project objective will be achieved by </w:t>
+      </w:r>
+      <w:r>
+        <w:rPr>
+          <w:rFonts w:ascii="Arial" w:hAnsi="Arial" w:cs="Arial"/>
+          <w:sz w:val="24"/>
+          <w:szCs w:val="24"/>
+        </w:rPr>
+        <w:t xml:space="preserve">completing time series analysis. This analysis uses </w:t>
+      </w:r>
+      <w:r>
+        <w:rPr>
+          <w:rFonts w:ascii="Arial" w:hAnsi="Arial" w:cs="Arial"/>
+          <w:sz w:val="24"/>
+          <w:szCs w:val="24"/>
+        </w:rPr>
+        <w:t>the following methods:</w:t>
+      </w:r>
+    </w:p>
+    <w:p>
+      <w:pPr>
+        <w:pStyle w:val="ListParagraph"/>
+        <w:numPr>
+          <w:ilvl w:val="0"/>
+          <w:numId w:val="6"/>
+        </w:numPr>
+        <w:rPr>
+          <w:rFonts w:ascii="Arial" w:hAnsi="Arial" w:cs="Arial"/>
+          <w:sz w:val="24"/>
+          <w:szCs w:val="24"/>
+        </w:rPr>
+      </w:pPr>
+      <w:r>
+        <w:rPr>
+          <w:rFonts w:ascii="Arial" w:hAnsi="Arial" w:cs="Arial"/>
+          <w:sz w:val="24"/>
+          <w:szCs w:val="24"/>
+        </w:rPr>
+        <w:t>Moving Averages</w:t>
+      </w:r>
+    </w:p>
+    <w:p>
+      <w:pPr>
+        <w:pStyle w:val="ListParagraph"/>
+        <w:numPr>
+          <w:ilvl w:val="0"/>
+          <w:numId w:val="6"/>
+        </w:numPr>
+        <w:rPr>
+          <w:rFonts w:ascii="Arial" w:hAnsi="Arial" w:cs="Arial"/>
+          <w:sz w:val="24"/>
+          <w:szCs w:val="24"/>
+        </w:rPr>
+      </w:pPr>
+      <w:r>
+        <w:rPr>
+          <w:rFonts w:ascii="Arial" w:hAnsi="Arial" w:cs="Arial"/>
+          <w:sz w:val="24"/>
+          <w:szCs w:val="24"/>
+        </w:rPr>
+        <w:t>Exponential Smoothing</w:t>
+      </w:r>
+    </w:p>
+    <w:p>
+      <w:pPr>
+        <w:pStyle w:val="ListParagraph"/>
+        <w:numPr>
+          <w:ilvl w:val="0"/>
+          <w:numId w:val="6"/>
+        </w:numPr>
+        <w:rPr>
+          <w:rFonts w:ascii="Arial" w:hAnsi="Arial" w:cs="Arial"/>
+          <w:sz w:val="24"/>
+          <w:szCs w:val="24"/>
+        </w:rPr>
+      </w:pPr>
+      <w:r>
+        <w:rPr>
+          <w:rFonts w:ascii="Arial" w:hAnsi="Arial" w:cs="Arial"/>
+          <w:sz w:val="24"/>
+          <w:szCs w:val="24"/>
+        </w:rPr>
+        <w:t>Auto</w:t>
+      </w:r>
+      <w:r>
+        <w:rPr>
+          <w:rFonts w:ascii="Arial" w:hAnsi="Arial" w:cs="Arial"/>
+          <w:sz w:val="24"/>
+          <w:szCs w:val="24"/>
+        </w:rPr>
+        <w:t>C</w:t>
+      </w:r>
+      <w:r>
+        <w:rPr>
+          <w:rFonts w:ascii="Arial" w:hAnsi="Arial" w:cs="Arial"/>
+          <w:sz w:val="24"/>
+          <w:szCs w:val="24"/>
+        </w:rPr>
+        <w:t>orrelation</w:t>
+      </w:r>
+      <w:r>
+        <w:rPr>
+          <w:rFonts w:ascii="Arial" w:hAnsi="Arial" w:cs="Arial"/>
+          <w:sz w:val="24"/>
+          <w:szCs w:val="24"/>
+        </w:rPr>
+        <w:t xml:space="preserve"> Function (ACF)</w:t>
+      </w:r>
+    </w:p>
+    <w:p>
+      <w:pPr>
+        <w:pStyle w:val="ListParagraph"/>
+        <w:numPr>
+          <w:ilvl w:val="0"/>
+          <w:numId w:val="6"/>
+        </w:numPr>
+        <w:rPr>
+          <w:rFonts w:ascii="Arial" w:hAnsi="Arial" w:cs="Arial"/>
+          <w:sz w:val="24"/>
+          <w:szCs w:val="24"/>
+        </w:rPr>
+      </w:pPr>
+      <w:r>
+        <w:rPr>
+          <w:rFonts w:ascii="Arial" w:hAnsi="Arial" w:cs="Arial"/>
+          <w:sz w:val="24"/>
+          <w:szCs w:val="24"/>
+        </w:rPr>
+        <w:t>Partial AutoCorrelation Function (PACF)</w:t>
+      </w:r>
+    </w:p>
+    <w:p>
+      <w:pPr>
+        <w:pStyle w:val="ListParagraph"/>
+        <w:numPr>
+          <w:ilvl w:val="0"/>
+          <w:numId w:val="6"/>
+        </w:numPr>
+        <w:rPr>
+          <w:rFonts w:ascii="Arial" w:hAnsi="Arial" w:cs="Arial"/>
+          <w:sz w:val="24"/>
+          <w:szCs w:val="24"/>
+        </w:rPr>
+      </w:pPr>
+      <w:r>
+        <w:rPr>
+          <w:rFonts w:ascii="Arial" w:hAnsi="Arial" w:cs="Arial"/>
+          <w:sz w:val="24"/>
+          <w:szCs w:val="24"/>
+        </w:rPr>
+        <w:t>AutoRegressi</w:t>
+      </w:r>
+      <w:r>
+        <w:rPr>
+          <w:rFonts w:ascii="Arial" w:hAnsi="Arial" w:cs="Arial"/>
+          <w:sz w:val="24"/>
+          <w:szCs w:val="24"/>
+        </w:rPr>
+        <w:t>ve model</w:t>
+      </w:r>
+    </w:p>
+    <w:p>
+      <w:pPr>
+        <w:pStyle w:val="ListParagraph"/>
+        <w:numPr>
+          <w:ilvl w:val="0"/>
+          <w:numId w:val="6"/>
+        </w:numPr>
+        <w:rPr>
+          <w:rFonts w:ascii="Arial" w:hAnsi="Arial" w:cs="Arial"/>
+          <w:sz w:val="24"/>
+          <w:szCs w:val="24"/>
+        </w:rPr>
+      </w:pPr>
+      <w:r>
+        <w:rPr>
+          <w:rFonts w:ascii="Arial" w:hAnsi="Arial" w:cs="Arial"/>
+          <w:sz w:val="24"/>
+          <w:szCs w:val="24"/>
+        </w:rPr>
+        <w:t>SARIMAX</w:t>
+      </w:r>
+      <w:r>
+        <w:rPr>
+          <w:rFonts w:ascii="Arial" w:hAnsi="Arial" w:cs="Arial"/>
+          <w:sz w:val="24"/>
+          <w:szCs w:val="24"/>
+        </w:rPr>
+        <w:t xml:space="preserve"> (Machine Learning model)</w:t>
+      </w:r>
+    </w:p>
+    <w:p>
+      <w:pPr>
+        <w:rPr>
+          <w:rFonts w:ascii="Arial" w:hAnsi="Arial" w:cs="Arial"/>
+          <w:sz w:val="24"/>
+          <w:szCs w:val="24"/>
+        </w:rPr>
+      </w:pPr>
+      <w:r>
+        <w:rPr>
+          <w:rFonts w:ascii="Arial" w:hAnsi="Arial" w:cs="Arial"/>
+          <w:sz w:val="24"/>
+          <w:szCs w:val="24"/>
+        </w:rPr>
+        <w:t xml:space="preserve">This </w:t>
+      </w:r>
+      <w:r>
+        <w:rPr>
+          <w:rFonts w:ascii="Arial" w:hAnsi="Arial" w:cs="Arial"/>
+          <w:sz w:val="24"/>
+          <w:szCs w:val="24"/>
+        </w:rPr>
+        <w:t xml:space="preserve">project outcome will </w:t>
+      </w:r>
+      <w:r>
+        <w:rPr>
+          <w:rFonts w:ascii="Arial" w:hAnsi="Arial" w:cs="Arial"/>
+          <w:sz w:val="24"/>
+          <w:szCs w:val="24"/>
+        </w:rPr>
+        <w:t>assist in making predictions for the optimal</w:t>
+      </w:r>
+      <w:r>
+        <w:rPr>
+          <w:rFonts w:ascii="Arial" w:hAnsi="Arial" w:cs="Arial"/>
+          <w:sz w:val="24"/>
+          <w:szCs w:val="24"/>
+        </w:rPr>
+        <w:t xml:space="preserve"> order quantities for each product category</w:t>
+      </w:r>
+      <w:r>
+        <w:rPr>
+          <w:rFonts w:ascii="Arial" w:hAnsi="Arial" w:cs="Arial"/>
+          <w:sz w:val="24"/>
+          <w:szCs w:val="24"/>
+        </w:rPr>
+        <w:t xml:space="preserve"> to achieve the highest profitability.</w:t>
       </w:r>
     </w:p>
     <w:p>
@@ -532,49 +793,7 @@
           <w:rFonts w:ascii="Arial" w:eastAsiaTheme="minorHAnsi" w:hAnsi="Arial" w:cs="Arial"/>
           <w:lang w:eastAsia="en-US"/>
         </w:rPr>
-        <w:t xml:space="preserve"> with focus on Procurement aspect</w:t>
-      </w:r>
-    </w:p>
-    <w:p>
-      <w:pPr>
-        <w:pStyle w:val="NormalWeb"/>
-        <w:numPr>
-          <w:ilvl w:val="0"/>
-          <w:numId w:val="4"/>
-        </w:numPr>
-        <w:spacing w:before="0" w:beforeAutospacing="0" w:after="240" w:afterAutospacing="0"/>
-        <w:rPr>
-          <w:rFonts w:ascii="Arial" w:eastAsiaTheme="minorHAnsi" w:hAnsi="Arial" w:cs="Arial"/>
-          <w:lang w:eastAsia="en-US"/>
-        </w:rPr>
-      </w:pPr>
-      <w:r>
-        <w:rPr>
-          <w:rFonts w:ascii="Arial" w:eastAsiaTheme="minorHAnsi" w:hAnsi="Arial" w:cs="Arial"/>
-          <w:lang w:eastAsia="en-US"/>
-        </w:rPr>
-        <w:t>Sales team</w:t>
-      </w:r>
-    </w:p>
-    <w:p>
-      <w:pPr>
-        <w:pStyle w:val="NormalWeb"/>
-        <w:numPr>
-          <w:ilvl w:val="0"/>
-          <w:numId w:val="4"/>
-        </w:numPr>
-        <w:spacing w:before="0" w:beforeAutospacing="0" w:after="240" w:afterAutospacing="0"/>
-        <w:rPr>
-          <w:rFonts w:ascii="Arial" w:eastAsiaTheme="minorHAnsi" w:hAnsi="Arial" w:cs="Arial"/>
-          <w:lang w:eastAsia="en-US"/>
-        </w:rPr>
-      </w:pPr>
-      <w:r>
-        <w:rPr>
-          <w:rFonts w:ascii="Arial" w:eastAsiaTheme="minorHAnsi" w:hAnsi="Arial" w:cs="Arial"/>
-          <w:lang w:eastAsia="en-US"/>
-        </w:rPr>
-        <w:t>Strategy team/ decision makers at the top level</w:t>
+        <w:t xml:space="preserve"> with focus on Procurement</w:t>
       </w:r>
     </w:p>
     <w:p>
@@ -805,6 +1024,7 @@
           <w:rFonts w:ascii="Arial" w:eastAsiaTheme="minorHAnsi" w:hAnsi="Arial" w:cs="Arial"/>
           <w:lang w:eastAsia="en-US"/>
         </w:rPr>
+        <w:lastRenderedPageBreak/>
         <w:t>Amazon AWS for hosting the data</w:t>
       </w:r>
     </w:p>
@@ -826,7 +1046,6 @@
           <w:rFonts w:ascii="Arial" w:eastAsiaTheme="minorHAnsi" w:hAnsi="Arial" w:cs="Arial"/>
           <w:lang w:eastAsia="en-US"/>
         </w:rPr>
-        <w:lastRenderedPageBreak/>
         <w:t>Python</w:t>
       </w:r>
       <w:r>
@@ -834,7 +1053,21 @@
           <w:rFonts w:ascii="Arial" w:eastAsiaTheme="minorHAnsi" w:hAnsi="Arial" w:cs="Arial"/>
           <w:lang w:eastAsia="en-US"/>
         </w:rPr>
-        <w:t xml:space="preserve"> for Machine Learning models and optimization</w:t>
+        <w:t xml:space="preserve"> for </w:t>
+      </w:r>
+      <w:r>
+        <w:rPr>
+          <w:rFonts w:ascii="Arial" w:eastAsiaTheme="minorHAnsi" w:hAnsi="Arial" w:cs="Arial"/>
+          <w:lang w:eastAsia="en-US"/>
+        </w:rPr>
+        <w:t xml:space="preserve">Time Series analysis, </w:t>
+      </w:r>
+      <w:r>
+        <w:rPr>
+          <w:rFonts w:ascii="Arial" w:eastAsiaTheme="minorHAnsi" w:hAnsi="Arial" w:cs="Arial"/>
+          <w:lang w:eastAsia="en-US"/>
+        </w:rPr>
+        <w:t>Machine Learning models and optimization</w:t>
       </w:r>
     </w:p>
     <w:p>
@@ -1296,6 +1529,119 @@
     </w:lvl>
   </w:abstractNum>
   <w:abstractNum w:abstractNumId="1" w15:restartNumberingAfterBreak="0">
+    <w:nsid w:val="207F61EA"/>
+    <w:multiLevelType w:val="hybridMultilevel"/>
+    <w:tmpl w:val="1B8E7578"/>
+    <w:lvl w:ilvl="0" w:tplc="10090001">
+      <w:start w:val="1"/>
+      <w:numFmt w:val="bullet"/>
+      <w:lvlText w:val=""/>
+      <w:lvlJc w:val="left"/>
+      <w:pPr>
+        <w:ind w:left="720" w:hanging="360"/>
+      </w:pPr>
+      <w:rPr>
+        <w:rFonts w:ascii="Symbol" w:hAnsi="Symbol" w:hint="default"/>
+      </w:rPr>
+    </w:lvl>
+    <w:lvl w:ilvl="1" w:tplc="10090003" w:tentative="1">
+      <w:start w:val="1"/>
+      <w:numFmt w:val="bullet"/>
+      <w:lvlText w:val="o"/>
+      <w:lvlJc w:val="left"/>
+      <w:pPr>
+        <w:ind w:left="1440" w:hanging="360"/>
+      </w:pPr>
+      <w:rPr>
+        <w:rFonts w:ascii="Courier New" w:hAnsi="Courier New" w:cs="Courier New" w:hint="default"/>
+      </w:rPr>
+    </w:lvl>
+    <w:lvl w:ilvl="2" w:tplc="10090005" w:tentative="1">
+      <w:start w:val="1"/>
+      <w:numFmt w:val="bullet"/>
+      <w:lvlText w:val=""/>
+      <w:lvlJc w:val="left"/>
+      <w:pPr>
+        <w:ind w:left="2160" w:hanging="360"/>
+      </w:pPr>
+      <w:rPr>
+        <w:rFonts w:ascii="Wingdings" w:hAnsi="Wingdings" w:hint="default"/>
+      </w:rPr>
+    </w:lvl>
+    <w:lvl w:ilvl="3" w:tplc="10090001" w:tentative="1">
+      <w:start w:val="1"/>
+      <w:numFmt w:val="bullet"/>
+      <w:lvlText w:val=""/>
+      <w:lvlJc w:val="left"/>
+      <w:pPr>
+        <w:ind w:left="2880" w:hanging="360"/>
+      </w:pPr>
+      <w:rPr>
+        <w:rFonts w:ascii="Symbol" w:hAnsi="Symbol" w:hint="default"/>
+      </w:rPr>
+    </w:lvl>
+    <w:lvl w:ilvl="4" w:tplc="10090003" w:tentative="1">
+      <w:start w:val="1"/>
+      <w:numFmt w:val="bullet"/>
+      <w:lvlText w:val="o"/>
+      <w:lvlJc w:val="left"/>
+      <w:pPr>
+        <w:ind w:left="3600" w:hanging="360"/>
+      </w:pPr>
+      <w:rPr>
+        <w:rFonts w:ascii="Courier New" w:hAnsi="Courier New" w:cs="Courier New" w:hint="default"/>
+      </w:rPr>
+    </w:lvl>
+    <w:lvl w:ilvl="5" w:tplc="10090005" w:tentative="1">
+      <w:start w:val="1"/>
+      <w:numFmt w:val="bullet"/>
+      <w:lvlText w:val=""/>
+      <w:lvlJc w:val="left"/>
+      <w:pPr>
+        <w:ind w:left="4320" w:hanging="360"/>
+      </w:pPr>
+      <w:rPr>
+        <w:rFonts w:ascii="Wingdings" w:hAnsi="Wingdings" w:hint="default"/>
+      </w:rPr>
+    </w:lvl>
+    <w:lvl w:ilvl="6" w:tplc="10090001" w:tentative="1">
+      <w:start w:val="1"/>
+      <w:numFmt w:val="bullet"/>
+      <w:lvlText w:val=""/>
+      <w:lvlJc w:val="left"/>
+      <w:pPr>
+        <w:ind w:left="5040" w:hanging="360"/>
+      </w:pPr>
+      <w:rPr>
+        <w:rFonts w:ascii="Symbol" w:hAnsi="Symbol" w:hint="default"/>
+      </w:rPr>
+    </w:lvl>
+    <w:lvl w:ilvl="7" w:tplc="10090003" w:tentative="1">
+      <w:start w:val="1"/>
+      <w:numFmt w:val="bullet"/>
+      <w:lvlText w:val="o"/>
+      <w:lvlJc w:val="left"/>
+      <w:pPr>
+        <w:ind w:left="5760" w:hanging="360"/>
+      </w:pPr>
+      <w:rPr>
+        <w:rFonts w:ascii="Courier New" w:hAnsi="Courier New" w:cs="Courier New" w:hint="default"/>
+      </w:rPr>
+    </w:lvl>
+    <w:lvl w:ilvl="8" w:tplc="10090005" w:tentative="1">
+      <w:start w:val="1"/>
+      <w:numFmt w:val="bullet"/>
+      <w:lvlText w:val=""/>
+      <w:lvlJc w:val="left"/>
+      <w:pPr>
+        <w:ind w:left="6480" w:hanging="360"/>
+      </w:pPr>
+      <w:rPr>
+        <w:rFonts w:ascii="Wingdings" w:hAnsi="Wingdings" w:hint="default"/>
+      </w:rPr>
+    </w:lvl>
+  </w:abstractNum>
+  <w:abstractNum w:abstractNumId="2" w15:restartNumberingAfterBreak="0">
     <w:nsid w:val="2F0D4B42"/>
     <w:multiLevelType w:val="hybridMultilevel"/>
     <w:tmpl w:val="D14CF1BC"/>
@@ -1381,7 +1727,7 @@
       </w:pPr>
     </w:lvl>
   </w:abstractNum>
-  <w:abstractNum w:abstractNumId="2" w15:restartNumberingAfterBreak="0">
+  <w:abstractNum w:abstractNumId="3" w15:restartNumberingAfterBreak="0">
     <w:nsid w:val="2FCA255C"/>
     <w:multiLevelType w:val="hybridMultilevel"/>
     <w:tmpl w:val="EBEA28EC"/>
@@ -1494,7 +1840,7 @@
       </w:rPr>
     </w:lvl>
   </w:abstractNum>
-  <w:abstractNum w:abstractNumId="3" w15:restartNumberingAfterBreak="0">
+  <w:abstractNum w:abstractNumId="4" w15:restartNumberingAfterBreak="0">
     <w:nsid w:val="387F2F43"/>
     <w:multiLevelType w:val="hybridMultilevel"/>
     <w:tmpl w:val="BBE60A52"/>
@@ -1607,7 +1953,7 @@
       </w:rPr>
     </w:lvl>
   </w:abstractNum>
-  <w:abstractNum w:abstractNumId="4" w15:restartNumberingAfterBreak="0">
+  <w:abstractNum w:abstractNumId="5" w15:restartNumberingAfterBreak="0">
     <w:nsid w:val="6BC24C8E"/>
     <w:multiLevelType w:val="hybridMultilevel"/>
     <w:tmpl w:val="2D28B3BC"/>
@@ -1721,19 +2067,22 @@
     </w:lvl>
   </w:abstractNum>
   <w:num w:numId="1" w16cid:durableId="1966617637">
-    <w:abstractNumId w:val="1"/>
+    <w:abstractNumId w:val="2"/>
   </w:num>
   <w:num w:numId="2" w16cid:durableId="969166310">
-    <w:abstractNumId w:val="2"/>
+    <w:abstractNumId w:val="3"/>
   </w:num>
   <w:num w:numId="3" w16cid:durableId="808088430">
     <w:abstractNumId w:val="0"/>
   </w:num>
   <w:num w:numId="4" w16cid:durableId="974992112">
+    <w:abstractNumId w:val="5"/>
+  </w:num>
+  <w:num w:numId="5" w16cid:durableId="839933679">
     <w:abstractNumId w:val="4"/>
   </w:num>
-  <w:num w:numId="5" w16cid:durableId="839933679">
-    <w:abstractNumId w:val="3"/>
+  <w:num w:numId="6" w16cid:durableId="213082619">
+    <w:abstractNumId w:val="1"/>
   </w:num>
 </w:numbering>
 </file>

</xml_diff>